<commit_message>
versión final planteamiento problema
</commit_message>
<xml_diff>
--- a/Planteamiento problema.docx
+++ b/Planteamiento problema.docx
@@ -21,6 +21,15 @@
       </w:r>
     </w:p>
     <w:p>
+      <w:r>
+        <w:rPr>
+          <w:rStyle w:val="s1ppyq"/>
+          <w:color w:val="000000"/>
+        </w:rPr>
+        <w:t>El restaurante La pescadería ha identificado que el proceso de toma de pedidos y entrega de alimentos a los clientes puede resultar lento y poco eficiente durante horas pico. Esto se debe a la gran cantidad de comensales que acuden al establecimiento y al proceso manual de toma de pedidos, que a menudo conduce a errores y retrasos. ​</w:t>
+      </w:r>
+    </w:p>
+    <w:p>
       <w:pPr>
         <w:rPr>
           <w:b/>
@@ -28,13 +37,6 @@
           <w:lang w:val="es-ES"/>
         </w:rPr>
       </w:pPr>
-      <w:r>
-        <w:rPr>
-          <w:rFonts w:ascii="Segoe UI" w:hAnsi="Segoe UI" w:cs="Segoe UI"/>
-          <w:shd w:val="clear" w:color="auto" w:fill="F7F7F8"/>
-        </w:rPr>
-        <w:t>Planteamiento del problema: El restaurante La Pescadería ha identificado que la toma de pedidos y la entrega de alimentos a los clientes es un proceso que se realiza de forma manual y que puede resultar lento y propenso a errores. Esto puede afectar la satisfacción del cliente, especialmente durante las horas pico, lo que puede tener un impacto negativo en el negocio del restaurante.</w:t>
-      </w:r>
     </w:p>
     <w:sectPr>
       <w:pgSz w:w="12240" w:h="15840"/>

</xml_diff>